<commit_message>
send friday 08 09 2023
</commit_message>
<xml_diff>
--- a/Scenario Effectuer un retrait Client autre banque.docx
+++ b/Scenario Effectuer un retrait Client autre banque.docx
@@ -743,21 +743,7 @@
           <w:b/>
           <w:bCs/>
         </w:rPr>
-        <w:t>person</w:t>
-      </w:r>
-      <w:r>
-        <w:rPr>
-          <w:b/>
-          <w:bCs/>
-        </w:rPr>
-        <w:t>n</w:t>
-      </w:r>
-      <w:r>
-        <w:rPr>
-          <w:b/>
-          <w:bCs/>
-        </w:rPr>
-        <w:t>alisé</w:t>
+        <w:t>personnalisé</w:t>
       </w:r>
       <w:proofErr w:type="gramEnd"/>
       <w:r>
@@ -886,21 +872,7 @@
           <w:b/>
           <w:bCs/>
         </w:rPr>
-        <w:t xml:space="preserve">5A3. Le Système </w:t>
-      </w:r>
-      <w:r>
-        <w:rPr>
-          <w:b/>
-          <w:bCs/>
-        </w:rPr>
-        <w:t>ne dispose pas des fonds</w:t>
-      </w:r>
-      <w:r>
-        <w:rPr>
-          <w:b/>
-          <w:bCs/>
-        </w:rPr>
-        <w:t xml:space="preserve">. </w:t>
+        <w:t xml:space="preserve">5A3. Le Système ne dispose pas des fonds. </w:t>
       </w:r>
     </w:p>
     <w:p>
@@ -987,7 +959,21 @@
           <w:b/>
           <w:bCs/>
         </w:rPr>
-        <w:t xml:space="preserve">7.Le système </w:t>
+        <w:t>7.</w:t>
+      </w:r>
+      <w:r>
+        <w:rPr>
+          <w:b/>
+          <w:bCs/>
+        </w:rPr>
+        <w:t xml:space="preserve"> </w:t>
+      </w:r>
+      <w:r>
+        <w:rPr>
+          <w:b/>
+          <w:bCs/>
+        </w:rPr>
+        <w:t xml:space="preserve">Le système </w:t>
       </w:r>
       <w:r>
         <w:rPr>
@@ -1106,7 +1092,242 @@
           <w:b/>
           <w:bCs/>
         </w:rPr>
-        <w:t>1-4E1</w:t>
+        <w:t>10E1</w:t>
+      </w:r>
+      <w:r>
+        <w:rPr>
+          <w:b/>
+          <w:bCs/>
+        </w:rPr>
+        <w:t xml:space="preserve">. Le </w:t>
+      </w:r>
+      <w:r>
+        <w:rPr>
+          <w:b/>
+          <w:bCs/>
+        </w:rPr>
+        <w:t>C</w:t>
+      </w:r>
+      <w:r>
+        <w:rPr>
+          <w:b/>
+          <w:bCs/>
+        </w:rPr>
+        <w:t>lient n’a pas récupéré sa carte au bout d 5 secondes</w:t>
+      </w:r>
+      <w:r>
+        <w:rPr>
+          <w:b/>
+          <w:bCs/>
+        </w:rPr>
+        <w:t>.</w:t>
+      </w:r>
+    </w:p>
+    <w:p>
+      <w:pPr>
+        <w:pStyle w:val="Sansinterligne"/>
+        <w:rPr>
+          <w:b/>
+          <w:bCs/>
+        </w:rPr>
+      </w:pPr>
+      <w:r>
+        <w:rPr>
+          <w:b/>
+          <w:bCs/>
+        </w:rPr>
+        <w:t>10. Le</w:t>
+      </w:r>
+      <w:r>
+        <w:rPr>
+          <w:b/>
+          <w:bCs/>
+        </w:rPr>
+        <w:t xml:space="preserve"> Système avale la carte</w:t>
+      </w:r>
+      <w:r>
+        <w:rPr>
+          <w:b/>
+          <w:bCs/>
+        </w:rPr>
+        <w:t>.</w:t>
+      </w:r>
+    </w:p>
+    <w:p>
+      <w:pPr>
+        <w:pStyle w:val="Sansinterligne"/>
+        <w:rPr>
+          <w:b/>
+          <w:bCs/>
+        </w:rPr>
+      </w:pPr>
+      <w:r>
+        <w:rPr>
+          <w:b/>
+          <w:bCs/>
+        </w:rPr>
+        <w:t>11. Le système enregistre l’erreur de transaction</w:t>
+      </w:r>
+      <w:r>
+        <w:rPr>
+          <w:b/>
+          <w:bCs/>
+        </w:rPr>
+        <w:t>.</w:t>
+      </w:r>
+    </w:p>
+    <w:p>
+      <w:pPr>
+        <w:pStyle w:val="Sansinterligne"/>
+        <w:rPr>
+          <w:b/>
+          <w:bCs/>
+        </w:rPr>
+      </w:pPr>
+      <w:r>
+        <w:rPr>
+          <w:b/>
+          <w:bCs/>
+        </w:rPr>
+        <w:t>12. Le système retourne sur la page d’accueil.</w:t>
+      </w:r>
+    </w:p>
+    <w:p>
+      <w:pPr>
+        <w:pStyle w:val="Sansinterligne"/>
+        <w:rPr>
+          <w:b/>
+          <w:bCs/>
+        </w:rPr>
+      </w:pPr>
+    </w:p>
+    <w:p>
+      <w:pPr>
+        <w:pStyle w:val="Sansinterligne"/>
+        <w:rPr>
+          <w:b/>
+          <w:bCs/>
+        </w:rPr>
+      </w:pPr>
+    </w:p>
+    <w:p>
+      <w:pPr>
+        <w:pStyle w:val="Sansinterligne"/>
+        <w:rPr>
+          <w:b/>
+          <w:bCs/>
+        </w:rPr>
+      </w:pPr>
+    </w:p>
+    <w:p>
+      <w:pPr>
+        <w:pStyle w:val="Sansinterligne"/>
+        <w:rPr>
+          <w:b/>
+          <w:bCs/>
+        </w:rPr>
+      </w:pPr>
+      <w:r>
+        <w:rPr>
+          <w:b/>
+          <w:bCs/>
+        </w:rPr>
+        <w:lastRenderedPageBreak/>
+        <w:t>12E2.Le Client n’a pas r</w:t>
+      </w:r>
+      <w:r>
+        <w:rPr>
+          <w:b/>
+          <w:bCs/>
+        </w:rPr>
+        <w:t>écupéré ses billets au bout de 5 secondes</w:t>
+      </w:r>
+      <w:r>
+        <w:rPr>
+          <w:b/>
+          <w:bCs/>
+        </w:rPr>
+        <w:t xml:space="preserve"> </w:t>
+      </w:r>
+    </w:p>
+    <w:p>
+      <w:pPr>
+        <w:pStyle w:val="Sansinterligne"/>
+        <w:rPr>
+          <w:b/>
+          <w:bCs/>
+        </w:rPr>
+      </w:pPr>
+      <w:r>
+        <w:rPr>
+          <w:b/>
+          <w:bCs/>
+        </w:rPr>
+        <w:t>12. Le Système avale les billets</w:t>
+      </w:r>
+    </w:p>
+    <w:p>
+      <w:pPr>
+        <w:pStyle w:val="Sansinterligne"/>
+        <w:rPr>
+          <w:b/>
+          <w:bCs/>
+        </w:rPr>
+      </w:pPr>
+      <w:r>
+        <w:rPr>
+          <w:b/>
+          <w:bCs/>
+        </w:rPr>
+        <w:t>13.Le système enregistre l’erreur</w:t>
+      </w:r>
+    </w:p>
+    <w:p>
+      <w:pPr>
+        <w:pStyle w:val="Sansinterligne"/>
+        <w:rPr>
+          <w:b/>
+          <w:bCs/>
+        </w:rPr>
+      </w:pPr>
+      <w:r>
+        <w:rPr>
+          <w:b/>
+          <w:bCs/>
+        </w:rPr>
+        <w:t>14. Le Système retourne à l’accueil</w:t>
+      </w:r>
+    </w:p>
+    <w:p>
+      <w:pPr>
+        <w:pStyle w:val="Sansinterligne"/>
+        <w:rPr>
+          <w:b/>
+          <w:bCs/>
+        </w:rPr>
+      </w:pPr>
+    </w:p>
+    <w:p>
+      <w:pPr>
+        <w:pStyle w:val="Sansinterligne"/>
+        <w:rPr>
+          <w:b/>
+          <w:bCs/>
+        </w:rPr>
+      </w:pPr>
+      <w:r>
+        <w:rPr>
+          <w:b/>
+          <w:bCs/>
+        </w:rPr>
+        <w:t>1-4E</w:t>
+      </w:r>
+      <w:r>
+        <w:rPr>
+          <w:b/>
+          <w:bCs/>
+        </w:rPr>
+        <w:t>3</w:t>
       </w:r>
       <w:r>
         <w:rPr>
@@ -1129,89 +1350,68 @@
           <w:b/>
           <w:bCs/>
         </w:rPr>
-        <w:t>10</w:t>
-      </w:r>
-      <w:r>
-        <w:rPr>
-          <w:b/>
-          <w:bCs/>
-        </w:rPr>
-        <w:t>. Reprise du scénario</w:t>
-      </w:r>
-      <w:r>
-        <w:rPr>
-          <w:b/>
-          <w:bCs/>
-        </w:rPr>
-        <w:t xml:space="preserve"> nominal</w:t>
-      </w:r>
-      <w:r>
-        <w:rPr>
-          <w:b/>
-          <w:bCs/>
-        </w:rPr>
-        <w:t xml:space="preserve"> en </w:t>
-      </w:r>
-      <w:r>
-        <w:rPr>
-          <w:b/>
-          <w:bCs/>
-        </w:rPr>
-        <w:t>9</w:t>
-      </w:r>
-      <w:r>
-        <w:rPr>
-          <w:b/>
-          <w:bCs/>
-        </w:rPr>
-        <w:t xml:space="preserve">. </w:t>
-      </w:r>
-    </w:p>
-    <w:p>
-      <w:pPr>
-        <w:pStyle w:val="Sansinterligne"/>
-        <w:rPr>
-          <w:b/>
-          <w:bCs/>
-        </w:rPr>
-      </w:pPr>
-      <w:r>
-        <w:rPr>
-          <w:b/>
-          <w:bCs/>
-        </w:rPr>
-        <w:t xml:space="preserve">Fin du scénario en </w:t>
-      </w:r>
-      <w:r>
-        <w:rPr>
-          <w:b/>
-          <w:bCs/>
-        </w:rPr>
-        <w:t>1</w:t>
-      </w:r>
-      <w:r>
-        <w:rPr>
-          <w:b/>
-          <w:bCs/>
-        </w:rPr>
-        <w:t>0</w:t>
-      </w:r>
-      <w:r>
-        <w:rPr>
-          <w:b/>
-          <w:bCs/>
-        </w:rPr>
-        <w:t>.</w:t>
-      </w:r>
-    </w:p>
-    <w:p>
-      <w:pPr>
-        <w:pStyle w:val="Sansinterligne"/>
-        <w:rPr>
-          <w:b/>
-          <w:bCs/>
-        </w:rPr>
-      </w:pPr>
+        <w:t>1.</w:t>
+      </w:r>
+      <w:r>
+        <w:rPr>
+          <w:b/>
+          <w:bCs/>
+        </w:rPr>
+        <w:t>Le System éjecte la carte</w:t>
+      </w:r>
+    </w:p>
+    <w:p>
+      <w:pPr>
+        <w:pStyle w:val="Sansinterligne"/>
+        <w:rPr>
+          <w:b/>
+          <w:bCs/>
+        </w:rPr>
+      </w:pPr>
+      <w:r>
+        <w:rPr>
+          <w:b/>
+          <w:bCs/>
+        </w:rPr>
+        <w:t>2.Le client récupère la carte</w:t>
+      </w:r>
+    </w:p>
+    <w:p>
+      <w:pPr>
+        <w:pStyle w:val="Sansinterligne"/>
+        <w:rPr>
+          <w:b/>
+          <w:bCs/>
+        </w:rPr>
+      </w:pPr>
+      <w:r>
+        <w:rPr>
+          <w:b/>
+          <w:bCs/>
+        </w:rPr>
+        <w:t xml:space="preserve">3.Le système </w:t>
+      </w:r>
+      <w:r>
+        <w:rPr>
+          <w:b/>
+          <w:bCs/>
+        </w:rPr>
+        <w:t>revient</w:t>
+      </w:r>
+      <w:r>
+        <w:rPr>
+          <w:b/>
+          <w:bCs/>
+        </w:rPr>
+        <w:t xml:space="preserve"> sur la page d’</w:t>
+      </w:r>
+      <w:r>
+        <w:rPr>
+          <w:b/>
+          <w:bCs/>
+        </w:rPr>
+        <w:t>accueil</w:t>
+      </w:r>
     </w:p>
     <w:p>
       <w:pPr>

</xml_diff>

<commit_message>
Update Scenario Effectuer un retrait Client autre banque.docx
</commit_message>
<xml_diff>
--- a/Scenario Effectuer un retrait Client autre banque.docx
+++ b/Scenario Effectuer un retrait Client autre banque.docx
@@ -231,60 +231,152 @@
           <w:b/>
           <w:bCs/>
         </w:rPr>
+        <w:t xml:space="preserve"> ticket. </w:t>
+      </w:r>
+    </w:p>
+    <w:p>
+      <w:pPr>
+        <w:pStyle w:val="Sansinterligne"/>
+        <w:rPr>
+          <w:b/>
+          <w:bCs/>
+        </w:rPr>
+      </w:pPr>
+      <w:r>
+        <w:rPr>
+          <w:b/>
+          <w:bCs/>
+        </w:rPr>
+        <w:t xml:space="preserve">3. Le Système invite à choisir un montant parmi des montants proposés ou un montant personnalisé. </w:t>
+      </w:r>
+    </w:p>
+    <w:p>
+      <w:pPr>
+        <w:pStyle w:val="Sansinterligne"/>
+        <w:rPr>
+          <w:b/>
+          <w:bCs/>
+        </w:rPr>
+      </w:pPr>
+      <w:r>
+        <w:rPr>
+          <w:b/>
+          <w:bCs/>
+        </w:rPr>
+        <w:t xml:space="preserve">4. </w:t>
+      </w:r>
+      <w:r>
+        <w:rPr>
+          <w:b/>
+          <w:bCs/>
+        </w:rPr>
+        <w:t>Le Client choisit un montant parmi ceux proposés.</w:t>
+      </w:r>
+      <w:r>
+        <w:rPr>
+          <w:b/>
+          <w:bCs/>
+        </w:rPr>
         <w:t xml:space="preserve"> </w:t>
       </w:r>
-      <w:r>
-        <w:rPr>
-          <w:b/>
-          <w:bCs/>
-        </w:rPr>
-        <w:t xml:space="preserve">ou sans </w:t>
-      </w:r>
-      <w:r>
-        <w:rPr>
-          <w:b/>
-          <w:bCs/>
-        </w:rPr>
-        <w:t xml:space="preserve">ticket. </w:t>
-      </w:r>
-    </w:p>
-    <w:p>
-      <w:pPr>
-        <w:pStyle w:val="Sansinterligne"/>
-        <w:rPr>
-          <w:b/>
-          <w:bCs/>
-        </w:rPr>
-      </w:pPr>
-      <w:r>
-        <w:rPr>
-          <w:b/>
-          <w:bCs/>
-        </w:rPr>
-        <w:t xml:space="preserve">3. Le Système invite à choisir un montant parmi des montants proposés ou un montant personnalisé. </w:t>
-      </w:r>
-    </w:p>
-    <w:p>
-      <w:pPr>
-        <w:pStyle w:val="Sansinterligne"/>
-        <w:rPr>
-          <w:b/>
-          <w:bCs/>
-        </w:rPr>
-      </w:pPr>
-      <w:r>
-        <w:rPr>
-          <w:b/>
-          <w:bCs/>
-        </w:rPr>
-        <w:t xml:space="preserve">4. </w:t>
-      </w:r>
-      <w:r>
-        <w:rPr>
-          <w:b/>
-          <w:bCs/>
-        </w:rPr>
-        <w:t>Le Client choisit un montant parmi ceux proposés.</w:t>
+    </w:p>
+    <w:p>
+      <w:pPr>
+        <w:pStyle w:val="Sansinterligne"/>
+        <w:rPr>
+          <w:b/>
+          <w:bCs/>
+        </w:rPr>
+      </w:pPr>
+      <w:r>
+        <w:rPr>
+          <w:b/>
+          <w:bCs/>
+        </w:rPr>
+        <w:t xml:space="preserve">5. Le Système vérifie que la transaction est possible. </w:t>
+      </w:r>
+    </w:p>
+    <w:p>
+      <w:pPr>
+        <w:pStyle w:val="Sansinterligne"/>
+        <w:rPr>
+          <w:b/>
+          <w:bCs/>
+        </w:rPr>
+      </w:pPr>
+      <w:r>
+        <w:rPr>
+          <w:b/>
+          <w:bCs/>
+        </w:rPr>
+        <w:t xml:space="preserve">6. Le Système demande au Système Bancaire </w:t>
+      </w:r>
+      <w:r>
+        <w:rPr>
+          <w:b/>
+          <w:bCs/>
+        </w:rPr>
+        <w:t>Externe si</w:t>
+      </w:r>
+      <w:r>
+        <w:rPr>
+          <w:b/>
+          <w:bCs/>
+        </w:rPr>
+        <w:t xml:space="preserve"> la transaction est possible. </w:t>
+      </w:r>
+    </w:p>
+    <w:p>
+      <w:pPr>
+        <w:pStyle w:val="Sansinterligne"/>
+        <w:rPr>
+          <w:b/>
+          <w:bCs/>
+        </w:rPr>
+      </w:pPr>
+      <w:r>
+        <w:rPr>
+          <w:b/>
+          <w:bCs/>
+        </w:rPr>
+        <w:t>7</w:t>
+      </w:r>
+      <w:r>
+        <w:rPr>
+          <w:b/>
+          <w:bCs/>
+        </w:rPr>
+        <w:t xml:space="preserve">. Le Système Bancaire Externe </w:t>
+      </w:r>
+      <w:r>
+        <w:rPr>
+          <w:b/>
+          <w:bCs/>
+        </w:rPr>
+        <w:t xml:space="preserve">informe le Système que la transaction est possible. </w:t>
+      </w:r>
+    </w:p>
+    <w:p>
+      <w:pPr>
+        <w:pStyle w:val="Sansinterligne"/>
+        <w:rPr>
+          <w:b/>
+          <w:bCs/>
+        </w:rPr>
+      </w:pPr>
+      <w:r>
+        <w:rPr>
+          <w:b/>
+          <w:bCs/>
+        </w:rPr>
+        <w:t>8</w:t>
+      </w:r>
+      <w:r>
+        <w:rPr>
+          <w:b/>
+          <w:bCs/>
+        </w:rPr>
+        <w:t>. Le Système</w:t>
       </w:r>
       <w:r>
         <w:rPr>
@@ -293,112 +385,6 @@
         </w:rPr>
         <w:t xml:space="preserve"> </w:t>
       </w:r>
-    </w:p>
-    <w:p>
-      <w:pPr>
-        <w:pStyle w:val="Sansinterligne"/>
-        <w:rPr>
-          <w:b/>
-          <w:bCs/>
-        </w:rPr>
-      </w:pPr>
-      <w:r>
-        <w:rPr>
-          <w:b/>
-          <w:bCs/>
-        </w:rPr>
-        <w:t xml:space="preserve">5. Le Système vérifie que la transaction est possible. </w:t>
-      </w:r>
-    </w:p>
-    <w:p>
-      <w:pPr>
-        <w:pStyle w:val="Sansinterligne"/>
-        <w:rPr>
-          <w:b/>
-          <w:bCs/>
-        </w:rPr>
-      </w:pPr>
-      <w:r>
-        <w:rPr>
-          <w:b/>
-          <w:bCs/>
-        </w:rPr>
-        <w:t xml:space="preserve">6. Le Système demande au Système Bancaire </w:t>
-      </w:r>
-      <w:r>
-        <w:rPr>
-          <w:b/>
-          <w:bCs/>
-        </w:rPr>
-        <w:t>Externe si</w:t>
-      </w:r>
-      <w:r>
-        <w:rPr>
-          <w:b/>
-          <w:bCs/>
-        </w:rPr>
-        <w:t xml:space="preserve"> la transaction est possible. </w:t>
-      </w:r>
-    </w:p>
-    <w:p>
-      <w:pPr>
-        <w:pStyle w:val="Sansinterligne"/>
-        <w:rPr>
-          <w:b/>
-          <w:bCs/>
-        </w:rPr>
-      </w:pPr>
-      <w:r>
-        <w:rPr>
-          <w:b/>
-          <w:bCs/>
-        </w:rPr>
-        <w:t>7</w:t>
-      </w:r>
-      <w:r>
-        <w:rPr>
-          <w:b/>
-          <w:bCs/>
-        </w:rPr>
-        <w:t xml:space="preserve">. Le Système Bancaire Externe </w:t>
-      </w:r>
-      <w:r>
-        <w:rPr>
-          <w:b/>
-          <w:bCs/>
-        </w:rPr>
-        <w:t xml:space="preserve">informe le Système que la transaction est possible. </w:t>
-      </w:r>
-    </w:p>
-    <w:p>
-      <w:pPr>
-        <w:pStyle w:val="Sansinterligne"/>
-        <w:rPr>
-          <w:b/>
-          <w:bCs/>
-        </w:rPr>
-      </w:pPr>
-      <w:r>
-        <w:rPr>
-          <w:b/>
-          <w:bCs/>
-        </w:rPr>
-        <w:t>8</w:t>
-      </w:r>
-      <w:r>
-        <w:rPr>
-          <w:b/>
-          <w:bCs/>
-        </w:rPr>
-        <w:t>. Le Système</w:t>
-      </w:r>
-      <w:r>
-        <w:rPr>
-          <w:b/>
-          <w:bCs/>
-        </w:rPr>
-        <w:t xml:space="preserve"> </w:t>
-      </w:r>
       <w:r>
         <w:rPr>
           <w:b/>
@@ -737,7 +723,6 @@
         </w:rPr>
         <w:t xml:space="preserve">4.Le Client choisi l’option montant </w:t>
       </w:r>
-      <w:proofErr w:type="gramStart"/>
       <w:r>
         <w:rPr>
           <w:b/>
@@ -745,7 +730,6 @@
         </w:rPr>
         <w:t>personnalisé</w:t>
       </w:r>
-      <w:proofErr w:type="gramEnd"/>
       <w:r>
         <w:rPr>
           <w:b/>

</xml_diff>